<commit_message>
Update Code and Docs to project.
</commit_message>
<xml_diff>
--- a/Docs/BIA.docx
+++ b/Docs/BIA.docx
@@ -62,13 +62,23 @@
         <w:tab/>
         <w:t xml:space="preserve">KHOA </w:t>
       </w:r>
+      <w:proofErr w:type="spellStart"/>
       <w:r>
         <w:rPr>
           <w:b/>
           <w:sz w:val="32"/>
           <w:szCs w:val="32"/>
         </w:rPr>
-        <w:t>KHOA HỌC MÁY TÍNH</w:t>
+        <w:t>KHOA</w:t>
+      </w:r>
+      <w:proofErr w:type="spellEnd"/>
+      <w:r>
+        <w:rPr>
+          <w:b/>
+          <w:sz w:val="32"/>
+          <w:szCs w:val="32"/>
+        </w:rPr>
+        <w:t xml:space="preserve"> HỌC MÁY TÍNH</w:t>
       </w:r>
       <w:r>
         <w:rPr>
@@ -152,6 +162,17 @@
           <w:sz w:val="28"/>
         </w:rPr>
       </w:pPr>
+      <w:bookmarkStart w:id="0" w:name="_GoBack"/>
+      <w:bookmarkEnd w:id="0"/>
+    </w:p>
+    <w:p>
+      <w:pPr>
+        <w:jc w:val="center"/>
+        <w:rPr>
+          <w:b/>
+          <w:sz w:val="28"/>
+        </w:rPr>
+      </w:pPr>
     </w:p>
     <w:p>
       <w:pPr>
@@ -349,13 +370,23 @@
         </w:rPr>
         <w:t xml:space="preserve">KHOA </w:t>
       </w:r>
+      <w:proofErr w:type="spellStart"/>
       <w:r>
         <w:rPr>
           <w:b/>
           <w:sz w:val="32"/>
           <w:szCs w:val="28"/>
         </w:rPr>
-        <w:t>KHOA HỌC MÁY TÍNH</w:t>
+        <w:t>KHOA</w:t>
+      </w:r>
+      <w:proofErr w:type="spellEnd"/>
+      <w:r>
+        <w:rPr>
+          <w:b/>
+          <w:sz w:val="32"/>
+          <w:szCs w:val="28"/>
+        </w:rPr>
+        <w:t xml:space="preserve"> HỌC MÁY TÍNH</w:t>
       </w:r>
     </w:p>
     <w:p>
@@ -616,8 +647,6 @@
         </w:rPr>
         <w:t>NGUYỄN TẤN TRẦN MINH KHANG</w:t>
       </w:r>
-      <w:bookmarkStart w:id="0" w:name="_GoBack"/>
-      <w:bookmarkEnd w:id="0"/>
     </w:p>
     <w:p>
       <w:pPr>
@@ -807,6 +836,7 @@
     <w:lsdException w:name="HTML Sample" w:semiHidden="1" w:unhideWhenUsed="1"/>
     <w:lsdException w:name="HTML Typewriter" w:semiHidden="1" w:unhideWhenUsed="1"/>
     <w:lsdException w:name="HTML Variable" w:semiHidden="1" w:unhideWhenUsed="1"/>
+    <w:lsdException w:name="Normal Table" w:semiHidden="1" w:unhideWhenUsed="1"/>
     <w:lsdException w:name="annotation subject" w:semiHidden="1" w:unhideWhenUsed="1"/>
     <w:lsdException w:name="No List" w:semiHidden="1" w:unhideWhenUsed="1"/>
     <w:lsdException w:name="Outline List 1" w:semiHidden="1" w:unhideWhenUsed="1"/>
@@ -852,9 +882,11 @@
     <w:lsdException w:name="Table Subtle 1" w:semiHidden="1" w:unhideWhenUsed="1"/>
     <w:lsdException w:name="Table Subtle 2" w:semiHidden="1" w:unhideWhenUsed="1"/>
     <w:lsdException w:name="Table Web 1" w:semiHidden="1" w:unhideWhenUsed="1"/>
+    <w:lsdException w:name="Table Web 2" w:semiHidden="1" w:unhideWhenUsed="1"/>
     <w:lsdException w:name="Table Web 3" w:semiHidden="1" w:unhideWhenUsed="1"/>
     <w:lsdException w:name="Balloon Text" w:semiHidden="1" w:unhideWhenUsed="1"/>
     <w:lsdException w:name="Table Grid" w:uiPriority="39"/>
+    <w:lsdException w:name="Table Theme" w:semiHidden="1" w:unhideWhenUsed="1"/>
     <w:lsdException w:name="Placeholder Text" w:semiHidden="1"/>
     <w:lsdException w:name="No Spacing" w:uiPriority="1" w:qFormat="1"/>
     <w:lsdException w:name="Light Shading" w:uiPriority="60"/>

</xml_diff>